<commit_message>
Began developing login screen
</commit_message>
<xml_diff>
--- a/Documentation/MeetUp Solution Proposal.docx
+++ b/Documentation/MeetUp Solution Proposal.docx
@@ -267,7 +267,13 @@
         <w:t xml:space="preserve">Milestone 2: </w:t>
       </w:r>
       <w:r>
-        <w:t>Database setup and integration, core data models defined</w:t>
+        <w:t xml:space="preserve">Database </w:t>
+      </w:r>
+      <w:r>
+        <w:t>setup</w:t>
+      </w:r>
+      <w:r>
+        <w:t>, core data models defined</w:t>
       </w:r>
     </w:p>
     <w:p>

</xml_diff>